<commit_message>
attempted to do homework...
</commit_message>
<xml_diff>
--- a/StatisticalThinking/DataAnalysisLifeSciences/RandomVariablesExercises.docx
+++ b/StatisticalThinking/DataAnalysisLifeSciences/RandomVariablesExercises.docx
@@ -325,6 +325,8 @@
         </w:rPr>
         <w:t> represents the weights for the entire population.</w:t>
       </w:r>
+      <w:bookmarkStart w:id="0" w:name="_GoBack"/>
+      <w:bookmarkEnd w:id="0"/>
     </w:p>
     <w:p>
       <w:pPr>
@@ -441,8 +443,6 @@
         </w:rPr>
         <w:t xml:space="preserve"> </w:t>
       </w:r>
-      <w:bookmarkStart w:id="0" w:name="_GoBack"/>
-      <w:bookmarkEnd w:id="0"/>
     </w:p>
     <w:p>
       <w:pPr>
@@ -512,6 +512,133 @@
     </w:p>
     <w:p>
       <w:pPr>
+        <w:shd w:val="clear" w:color="auto" w:fill="FFFFFF"/>
+        <w:spacing w:after="150" w:line="300" w:lineRule="atLeast"/>
+        <w:ind w:left="375"/>
+        <w:rPr>
+          <w:rFonts w:ascii="Helvetica" w:eastAsia="Times New Roman" w:hAnsi="Helvetica" w:cs="Helvetica"/>
+          <w:color w:val="333333"/>
+          <w:sz w:val="21"/>
+          <w:szCs w:val="21"/>
+        </w:rPr>
+      </w:pPr>
+      <w:r>
+        <w:rPr>
+          <w:rFonts w:ascii="Helvetica" w:eastAsia="Times New Roman" w:hAnsi="Helvetica" w:cs="Helvetica"/>
+          <w:color w:val="333333"/>
+          <w:sz w:val="21"/>
+          <w:szCs w:val="21"/>
+        </w:rPr>
+        <w:t>diff &lt;- mean(s) - mean(x)</w:t>
+      </w:r>
+    </w:p>
+    <w:p>
+      <w:pPr>
+        <w:pStyle w:val="HTMLPreformatted"/>
+        <w:shd w:val="clear" w:color="auto" w:fill="FFFFFF"/>
+        <w:wordWrap w:val="0"/>
+        <w:spacing w:line="225" w:lineRule="atLeast"/>
+        <w:rPr>
+          <w:rFonts w:ascii="Lucida Console" w:hAnsi="Lucida Console"/>
+          <w:color w:val="000000"/>
+        </w:rPr>
+      </w:pPr>
+      <w:r>
+        <w:rPr>
+          <w:rFonts w:ascii="Helvetica" w:hAnsi="Helvetica" w:cs="Helvetica"/>
+          <w:color w:val="333333"/>
+          <w:sz w:val="21"/>
+          <w:szCs w:val="21"/>
+        </w:rPr>
+        <w:t xml:space="preserve">      </w:t>
+      </w:r>
+      <w:r>
+        <w:rPr>
+          <w:rFonts w:ascii="Helvetica" w:hAnsi="Helvetica" w:cs="Helvetica"/>
+          <w:color w:val="333333"/>
+          <w:sz w:val="21"/>
+          <w:szCs w:val="21"/>
+        </w:rPr>
+        <w:t>diff</w:t>
+      </w:r>
+      <w:r>
+        <w:rPr>
+          <w:rFonts w:ascii="Helvetica" w:hAnsi="Helvetica" w:cs="Helvetica"/>
+          <w:color w:val="333333"/>
+          <w:sz w:val="21"/>
+          <w:szCs w:val="21"/>
+        </w:rPr>
+        <w:t xml:space="preserve"> = </w:t>
+      </w:r>
+      <w:r>
+        <w:rPr>
+          <w:rFonts w:ascii="Lucida Console" w:hAnsi="Lucida Console"/>
+          <w:color w:val="000000"/>
+        </w:rPr>
+        <w:t>-0.2753778</w:t>
+      </w:r>
+    </w:p>
+    <w:p>
+      <w:pPr>
+        <w:pStyle w:val="HTMLPreformatted"/>
+        <w:shd w:val="clear" w:color="auto" w:fill="FFFFFF"/>
+        <w:wordWrap w:val="0"/>
+        <w:spacing w:line="225" w:lineRule="atLeast"/>
+        <w:rPr>
+          <w:rFonts w:ascii="Lucida Console" w:hAnsi="Lucida Console"/>
+          <w:color w:val="000000"/>
+        </w:rPr>
+      </w:pPr>
+      <w:r>
+        <w:rPr>
+          <w:rFonts w:ascii="Helvetica" w:hAnsi="Helvetica" w:cs="Helvetica"/>
+          <w:color w:val="333333"/>
+          <w:sz w:val="21"/>
+          <w:szCs w:val="21"/>
+        </w:rPr>
+        <w:t xml:space="preserve">      </w:t>
+      </w:r>
+      <w:r>
+        <w:rPr>
+          <w:rFonts w:ascii="Helvetica" w:hAnsi="Helvetica" w:cs="Helvetica"/>
+          <w:color w:val="333333"/>
+          <w:sz w:val="21"/>
+          <w:szCs w:val="21"/>
+        </w:rPr>
+        <w:t>abs(diff)</w:t>
+      </w:r>
+      <w:r>
+        <w:rPr>
+          <w:rFonts w:ascii="Helvetica" w:hAnsi="Helvetica" w:cs="Helvetica"/>
+          <w:color w:val="333333"/>
+          <w:sz w:val="21"/>
+          <w:szCs w:val="21"/>
+        </w:rPr>
+        <w:t xml:space="preserve"> = </w:t>
+      </w:r>
+      <w:r>
+        <w:rPr>
+          <w:rFonts w:ascii="Lucida Console" w:hAnsi="Lucida Console"/>
+          <w:color w:val="000000"/>
+        </w:rPr>
+        <w:t>0.2753778</w:t>
+      </w:r>
+    </w:p>
+    <w:p>
+      <w:pPr>
+        <w:shd w:val="clear" w:color="auto" w:fill="FFFFFF"/>
+        <w:spacing w:after="150" w:line="300" w:lineRule="atLeast"/>
+        <w:ind w:left="375"/>
+        <w:rPr>
+          <w:rFonts w:ascii="Helvetica" w:eastAsia="Times New Roman" w:hAnsi="Helvetica" w:cs="Helvetica"/>
+          <w:color w:val="333333"/>
+          <w:sz w:val="21"/>
+          <w:szCs w:val="21"/>
+        </w:rPr>
+      </w:pPr>
+    </w:p>
+    <w:p>
+      <w:pPr>
         <w:numPr>
           <w:ilvl w:val="0"/>
           <w:numId w:val="1"/>
@@ -558,6 +685,121 @@
     </w:p>
     <w:p>
       <w:pPr>
+        <w:shd w:val="clear" w:color="auto" w:fill="FFFFFF"/>
+        <w:spacing w:after="150" w:line="300" w:lineRule="atLeast"/>
+        <w:ind w:left="375"/>
+        <w:rPr>
+          <w:rFonts w:ascii="Helvetica" w:eastAsia="Times New Roman" w:hAnsi="Helvetica" w:cs="Helvetica"/>
+          <w:color w:val="333333"/>
+          <w:sz w:val="21"/>
+          <w:szCs w:val="21"/>
+        </w:rPr>
+      </w:pPr>
+      <w:r>
+        <w:rPr>
+          <w:rFonts w:ascii="Helvetica" w:eastAsia="Times New Roman" w:hAnsi="Helvetica" w:cs="Helvetica"/>
+          <w:color w:val="333333"/>
+          <w:sz w:val="21"/>
+          <w:szCs w:val="21"/>
+        </w:rPr>
+        <w:t># Repeat with set seed to 5</w:t>
+      </w:r>
+    </w:p>
+    <w:p>
+      <w:pPr>
+        <w:shd w:val="clear" w:color="auto" w:fill="FFFFFF"/>
+        <w:spacing w:after="150" w:line="300" w:lineRule="atLeast"/>
+        <w:ind w:left="375"/>
+        <w:rPr>
+          <w:rFonts w:ascii="Helvetica" w:eastAsia="Times New Roman" w:hAnsi="Helvetica" w:cs="Helvetica"/>
+          <w:color w:val="333333"/>
+          <w:sz w:val="21"/>
+          <w:szCs w:val="21"/>
+        </w:rPr>
+      </w:pPr>
+      <w:r>
+        <w:rPr>
+          <w:rFonts w:ascii="Helvetica" w:eastAsia="Times New Roman" w:hAnsi="Helvetica" w:cs="Helvetica"/>
+          <w:color w:val="333333"/>
+          <w:sz w:val="21"/>
+          <w:szCs w:val="21"/>
+        </w:rPr>
+        <w:t>set.seed(5)</w:t>
+      </w:r>
+    </w:p>
+    <w:p>
+      <w:pPr>
+        <w:pStyle w:val="NoSpacing"/>
+      </w:pPr>
+      <w:r>
+        <w:t>s2 &lt;- sample(x, 5, replace = TRUE)</w:t>
+      </w:r>
+    </w:p>
+    <w:p>
+      <w:pPr>
+        <w:pStyle w:val="NoSpacing"/>
+      </w:pPr>
+      <w:r>
+        <w:t>s2</w:t>
+      </w:r>
+    </w:p>
+    <w:p>
+      <w:pPr>
+        <w:pStyle w:val="NoSpacing"/>
+      </w:pPr>
+      <w:r>
+        <w:t>diff2 &lt;- mean(s2) - mean(x)</w:t>
+      </w:r>
+    </w:p>
+    <w:p>
+      <w:pPr>
+        <w:pStyle w:val="HTMLPreformatted"/>
+        <w:shd w:val="clear" w:color="auto" w:fill="FFFFFF"/>
+        <w:wordWrap w:val="0"/>
+        <w:spacing w:line="225" w:lineRule="atLeast"/>
+        <w:rPr>
+          <w:rFonts w:ascii="Times New Roman" w:hAnsi="Times New Roman" w:cs="Times New Roman"/>
+          <w:color w:val="000000"/>
+          <w:sz w:val="22"/>
+          <w:szCs w:val="22"/>
+        </w:rPr>
+      </w:pPr>
+      <w:r>
+        <w:rPr>
+          <w:rFonts w:ascii="Times New Roman" w:hAnsi="Times New Roman" w:cs="Times New Roman"/>
+          <w:sz w:val="22"/>
+          <w:szCs w:val="22"/>
+        </w:rPr>
+        <w:t>abs(diff2)</w:t>
+      </w:r>
+      <w:r>
+        <w:rPr>
+          <w:rFonts w:ascii="Times New Roman" w:hAnsi="Times New Roman" w:cs="Times New Roman"/>
+          <w:sz w:val="22"/>
+          <w:szCs w:val="22"/>
+        </w:rPr>
+        <w:t xml:space="preserve"> = </w:t>
+      </w:r>
+      <w:r>
+        <w:rPr>
+          <w:rFonts w:ascii="Times New Roman" w:hAnsi="Times New Roman" w:cs="Times New Roman"/>
+          <w:color w:val="000000"/>
+          <w:sz w:val="22"/>
+          <w:szCs w:val="22"/>
+        </w:rPr>
+        <w:t>0.4113778</w:t>
+      </w:r>
+    </w:p>
+    <w:p>
+      <w:pPr>
+        <w:pStyle w:val="NoSpacing"/>
+      </w:pPr>
+      <w:r>
+        <w:t xml:space="preserve"> </w:t>
+      </w:r>
+    </w:p>
+    <w:p>
+      <w:pPr>
         <w:numPr>
           <w:ilvl w:val="0"/>
           <w:numId w:val="1"/>
@@ -631,6 +873,7 @@
           <w:sz w:val="21"/>
           <w:szCs w:val="21"/>
         </w:rPr>
+        <w:lastRenderedPageBreak/>
         <w:t>B) Because the average of the </w:t>
       </w:r>
       <w:r>
@@ -668,14 +911,16 @@
           <w:color w:val="333333"/>
           <w:sz w:val="21"/>
           <w:szCs w:val="21"/>
-        </w:rPr>
-      </w:pPr>
-      <w:r>
-        <w:rPr>
-          <w:rFonts w:ascii="Helvetica" w:eastAsia="Times New Roman" w:hAnsi="Helvetica" w:cs="Helvetica"/>
-          <w:color w:val="333333"/>
-          <w:sz w:val="21"/>
-          <w:szCs w:val="21"/>
+          <w:highlight w:val="green"/>
+        </w:rPr>
+      </w:pPr>
+      <w:r>
+        <w:rPr>
+          <w:rFonts w:ascii="Helvetica" w:eastAsia="Times New Roman" w:hAnsi="Helvetica" w:cs="Helvetica"/>
+          <w:color w:val="333333"/>
+          <w:sz w:val="21"/>
+          <w:szCs w:val="21"/>
+          <w:highlight w:val="green"/>
         </w:rPr>
         <w:t>C) Because the average of the samples is a random variable.</w:t>
       </w:r>
@@ -821,17 +1066,7 @@
           <w:sz w:val="21"/>
           <w:szCs w:val="21"/>
         </w:rPr>
-        <w:t xml:space="preserve">Note that the answers to 4 and 5 barely changed. This is expected. The way we think about the random value distributions is as the distribution of the list of values obtained if we repeated the </w:t>
-      </w:r>
-      <w:r>
-        <w:rPr>
-          <w:rFonts w:ascii="Helvetica" w:eastAsia="Times New Roman" w:hAnsi="Helvetica" w:cs="Helvetica"/>
-          <w:color w:val="333333"/>
-          <w:sz w:val="21"/>
-          <w:szCs w:val="21"/>
-        </w:rPr>
-        <w:lastRenderedPageBreak/>
-        <w:t>experiment an infinite number of times. On a computer, we can’t perform an infinite number of iterations so instead, for our examples, we consider 1,000 to be large enough, thus 10,000 is as well. Now if instead we change the sample size, then we change the random variable and thus its distribution.</w:t>
+        <w:t>Note that the answers to 4 and 5 barely changed. This is expected. The way we think about the random value distributions is as the distribution of the list of values obtained if we repeated the experiment an infinite number of times. On a computer, we can’t perform an infinite number of iterations so instead, for our examples, we consider 1,000 to be large enough, thus 10,000 is as well. Now if instead we change the sample size, then we change the random variable and thus its distribution.</w:t>
       </w:r>
     </w:p>
     <w:p>
@@ -1869,6 +2104,15 @@
     <w:basedOn w:val="DefaultParagraphFont"/>
     <w:rsid w:val="00E80A2E"/>
   </w:style>
+  <w:style w:type="paragraph" w:styleId="NoSpacing">
+    <w:name w:val="No Spacing"/>
+    <w:uiPriority w:val="1"/>
+    <w:qFormat/>
+    <w:rsid w:val="00B90A13"/>
+    <w:pPr>
+      <w:spacing w:after="0" w:line="240" w:lineRule="auto"/>
+    </w:pPr>
+  </w:style>
 </w:styles>
 </file>
 

</xml_diff>